<commit_message>
update description of adoption history
</commit_message>
<xml_diff>
--- a/Summary.docx
+++ b/Summary.docx
@@ -1,6 +1,6 @@
 
 <file path=word/document.xml><?xml version="1.0" encoding="utf-8"?>
-<w:document xmlns:wpc="http://schemas.microsoft.com/office/word/2010/wordprocessingCanvas" xmlns:cx="http://schemas.microsoft.com/office/drawing/2014/chartex" xmlns:cx1="http://schemas.microsoft.com/office/drawing/2015/9/8/chartex" xmlns:cx2="http://schemas.microsoft.com/office/drawing/2015/10/21/chartex" xmlns:cx3="http://schemas.microsoft.com/office/drawing/2016/5/9/chartex" xmlns:cx4="http://schemas.microsoft.com/office/drawing/2016/5/10/chartex" xmlns:cx5="http://schemas.microsoft.com/office/drawing/2016/5/11/chartex" xmlns:cx6="http://schemas.microsoft.com/office/drawing/2016/5/12/chartex" xmlns:cx7="http://schemas.microsoft.com/office/drawing/2016/5/13/chartex" xmlns:cx8="http://schemas.microsoft.com/office/drawing/2016/5/14/chartex" xmlns:mc="http://schemas.openxmlformats.org/markup-compatibility/2006" xmlns:aink="http://schemas.microsoft.com/office/drawing/2016/ink" xmlns:am3d="http://schemas.microsoft.com/office/drawing/2017/model3d" xmlns:o="urn:schemas-microsoft-com:office:office" xmlns:oel="http://schemas.microsoft.com/office/2019/extlst" xmlns:r="http://schemas.openxmlformats.org/officeDocument/2006/relationships" xmlns:m="http://schemas.openxmlformats.org/officeDocument/2006/math" xmlns:v="urn:schemas-microsoft-com:vml" xmlns:wp14="http://schemas.microsoft.com/office/word/2010/wordprocessingDrawing" xmlns:wp="http://schemas.openxmlformats.org/drawingml/2006/wordprocessingDrawing" xmlns:w10="urn:schemas-microsoft-com:office:word" xmlns:w="http://schemas.openxmlformats.org/wordprocessingml/2006/main" xmlns:w14="http://schemas.microsoft.com/office/word/2010/wordml" xmlns:w15="http://schemas.microsoft.com/office/word/2012/wordml" xmlns:w16cex="http://schemas.microsoft.com/office/word/2018/wordml/cex" xmlns:w16cid="http://schemas.microsoft.com/office/word/2016/wordml/cid" xmlns:w16="http://schemas.microsoft.com/office/word/2018/wordml" xmlns:w16du="http://schemas.microsoft.com/office/word/2023/wordml/word16du" xmlns:w16sdtdh="http://schemas.microsoft.com/office/word/2020/wordml/sdtdatahash" xmlns:w16se="http://schemas.microsoft.com/office/word/2015/wordml/symex" xmlns:wpg="http://schemas.microsoft.com/office/word/2010/wordprocessingGroup" xmlns:wpi="http://schemas.microsoft.com/office/word/2010/wordprocessingInk" xmlns:wne="http://schemas.microsoft.com/office/word/2006/wordml" xmlns:wps="http://schemas.microsoft.com/office/word/2010/wordprocessingShape" mc:Ignorable="w14 w15 w16se w16cid w16 w16cex w16sdtdh wp14">
+<w:document xmlns:wpc="http://schemas.microsoft.com/office/word/2010/wordprocessingCanvas" xmlns:cx="http://schemas.microsoft.com/office/drawing/2014/chartex" xmlns:mc="http://schemas.openxmlformats.org/markup-compatibility/2006" xmlns:o="urn:schemas-microsoft-com:office:office" xmlns:r="http://schemas.openxmlformats.org/officeDocument/2006/relationships" xmlns:m="http://schemas.openxmlformats.org/officeDocument/2006/math" xmlns:v="urn:schemas-microsoft-com:vml" xmlns:wp14="http://schemas.microsoft.com/office/word/2010/wordprocessingDrawing" xmlns:wp="http://schemas.openxmlformats.org/drawingml/2006/wordprocessingDrawing" xmlns:w10="urn:schemas-microsoft-com:office:word" xmlns:w="http://schemas.openxmlformats.org/wordprocessingml/2006/main" xmlns:w14="http://schemas.microsoft.com/office/word/2010/wordml" xmlns:w15="http://schemas.microsoft.com/office/word/2012/wordml" xmlns:w16se="http://schemas.microsoft.com/office/word/2015/wordml/symex" xmlns:wpg="http://schemas.microsoft.com/office/word/2010/wordprocessingGroup" xmlns:wpi="http://schemas.microsoft.com/office/word/2010/wordprocessingInk" xmlns:wne="http://schemas.microsoft.com/office/word/2006/wordml" xmlns:wps="http://schemas.microsoft.com/office/word/2010/wordprocessingShape" mc:Ignorable="w14 w15 w16se wp14">
   <w:body>
     <w:p>
       <w:pPr>
@@ -85,23 +85,7 @@
           <w:sz w:val="24"/>
           <w:szCs w:val="24"/>
         </w:rPr>
-        <w:t>“</w:t>
-      </w:r>
-      <w:r>
-        <w:rPr>
-          <w:rFonts w:ascii="Cambria" w:hAnsi="Cambria" w:cs="Times New Roman"/>
-          <w:sz w:val="24"/>
-          <w:szCs w:val="24"/>
-        </w:rPr>
-        <w:t>Owner</w:t>
-      </w:r>
-      <w:r>
-        <w:rPr>
-          <w:rFonts w:ascii="Cambria" w:hAnsi="Cambria" w:cs="Times New Roman"/>
-          <w:sz w:val="24"/>
-          <w:szCs w:val="24"/>
-        </w:rPr>
-        <w:t xml:space="preserve">” </w:t>
+        <w:t xml:space="preserve">“Owner” </w:t>
       </w:r>
       <w:r>
         <w:rPr>
@@ -114,7 +98,7 @@
     </w:p>
     <w:p>
       <w:pPr>
-        <w:pStyle w:val="ListParagraph"/>
+        <w:pStyle w:val="a3"/>
         <w:numPr>
           <w:ilvl w:val="0"/>
           <w:numId w:val="2"/>
@@ -259,7 +243,7 @@
     </w:p>
     <w:p>
       <w:pPr>
-        <w:pStyle w:val="ListParagraph"/>
+        <w:pStyle w:val="a3"/>
         <w:numPr>
           <w:ilvl w:val="0"/>
           <w:numId w:val="2"/>
@@ -546,7 +530,7 @@
     </w:p>
     <w:p>
       <w:pPr>
-        <w:pStyle w:val="ListParagraph"/>
+        <w:pStyle w:val="a3"/>
         <w:numPr>
           <w:ilvl w:val="0"/>
           <w:numId w:val="2"/>
@@ -759,7 +743,7 @@
     </w:p>
     <w:p>
       <w:pPr>
-        <w:pStyle w:val="ListParagraph"/>
+        <w:pStyle w:val="a3"/>
         <w:numPr>
           <w:ilvl w:val="0"/>
           <w:numId w:val="2"/>
@@ -955,7 +939,7 @@
     </w:p>
     <w:p>
       <w:pPr>
-        <w:pStyle w:val="ListParagraph"/>
+        <w:pStyle w:val="a3"/>
         <w:numPr>
           <w:ilvl w:val="0"/>
           <w:numId w:val="2"/>
@@ -1044,7 +1028,7 @@
     </w:p>
     <w:p>
       <w:pPr>
-        <w:pStyle w:val="ListParagraph"/>
+        <w:pStyle w:val="a3"/>
         <w:numPr>
           <w:ilvl w:val="0"/>
           <w:numId w:val="2"/>
@@ -1240,7 +1224,7 @@
     </w:p>
     <w:p>
       <w:pPr>
-        <w:pStyle w:val="ListParagraph"/>
+        <w:pStyle w:val="a3"/>
         <w:numPr>
           <w:ilvl w:val="0"/>
           <w:numId w:val="2"/>
@@ -1386,7 +1370,7 @@
     </w:p>
     <w:p>
       <w:pPr>
-        <w:pStyle w:val="ListParagraph"/>
+        <w:pStyle w:val="a3"/>
         <w:numPr>
           <w:ilvl w:val="0"/>
           <w:numId w:val="2"/>
@@ -1408,63 +1392,60 @@
         </w:rPr>
         <w:t>updated </w:t>
       </w:r>
-      <w:proofErr w:type="spellStart"/>
-      <w:r>
-        <w:rPr>
-          <w:rFonts w:ascii="Cambria" w:hAnsi="Cambria" w:cs="Times New Roman"/>
-          <w:b/>
-          <w:sz w:val="24"/>
-          <w:szCs w:val="24"/>
-        </w:rPr>
-        <w:t>src</w:t>
-      </w:r>
-      <w:proofErr w:type="spellEnd"/>
-      <w:r>
-        <w:rPr>
-          <w:rFonts w:ascii="Cambria" w:hAnsi="Cambria" w:cs="Times New Roman"/>
-          <w:b/>
-          <w:sz w:val="24"/>
-          <w:szCs w:val="24"/>
-        </w:rPr>
-        <w:t>/</w:t>
-      </w:r>
-      <w:proofErr w:type="spellStart"/>
-      <w:r>
-        <w:rPr>
-          <w:rFonts w:ascii="Cambria" w:hAnsi="Cambria" w:cs="Times New Roman"/>
-          <w:b/>
-          <w:sz w:val="24"/>
-          <w:szCs w:val="24"/>
-        </w:rPr>
-        <w:t>js</w:t>
-      </w:r>
-      <w:proofErr w:type="spellEnd"/>
-      <w:r>
-        <w:rPr>
-          <w:rFonts w:ascii="Cambria" w:hAnsi="Cambria" w:cs="Times New Roman"/>
-          <w:b/>
-          <w:sz w:val="24"/>
-          <w:szCs w:val="24"/>
-        </w:rPr>
-        <w:t>/app.js</w:t>
-      </w:r>
-      <w:r>
-        <w:rPr>
-          <w:rFonts w:ascii="Cambria" w:hAnsi="Cambria" w:cs="Times New Roman"/>
-          <w:sz w:val="24"/>
-          <w:szCs w:val="24"/>
-        </w:rPr>
-        <w:t>: modified</w:t>
-      </w:r>
-      <w:r>
-        <w:rPr>
-          <w:rFonts w:ascii="Cambria" w:hAnsi="Cambria" w:cs="Times New Roman"/>
-          <w:sz w:val="24"/>
-          <w:szCs w:val="24"/>
-        </w:rPr>
-        <w:t xml:space="preserve"> </w:t>
-      </w:r>
-      <w:proofErr w:type="spellStart"/>
+      <w:r>
+        <w:rPr>
+          <w:rFonts w:ascii="Cambria" w:hAnsi="Cambria" w:cs="Times New Roman"/>
+          <w:b/>
+          <w:sz w:val="24"/>
+          <w:szCs w:val="24"/>
+        </w:rPr>
+        <w:t>contracts/</w:t>
+      </w:r>
+      <w:proofErr w:type="spellStart"/>
+      <w:r>
+        <w:rPr>
+          <w:rFonts w:ascii="Cambria" w:hAnsi="Cambria" w:cs="Times New Roman"/>
+          <w:b/>
+          <w:sz w:val="24"/>
+          <w:szCs w:val="24"/>
+        </w:rPr>
+        <w:t>Pets.sol</w:t>
+      </w:r>
+      <w:proofErr w:type="spellEnd"/>
+      <w:r>
+        <w:rPr>
+          <w:rFonts w:ascii="Cambria" w:hAnsi="Cambria" w:cs="Times New Roman"/>
+          <w:sz w:val="24"/>
+          <w:szCs w:val="24"/>
+        </w:rPr>
+        <w:t xml:space="preserve">: </w:t>
+      </w:r>
+      <w:r>
+        <w:rPr>
+          <w:rFonts w:ascii="Cambria" w:hAnsi="Cambria" w:cs="Times New Roman"/>
+          <w:sz w:val="24"/>
+          <w:szCs w:val="24"/>
+        </w:rPr>
+        <w:t xml:space="preserve">added </w:t>
+      </w:r>
+      <w:proofErr w:type="spellStart"/>
+      <w:r>
+        <w:rPr>
+          <w:rFonts w:ascii="Cambria" w:hAnsi="Cambria" w:cs="Times New Roman"/>
+          <w:sz w:val="24"/>
+          <w:szCs w:val="24"/>
+        </w:rPr>
+        <w:t>adopterHistory</w:t>
+      </w:r>
+      <w:proofErr w:type="spellEnd"/>
+      <w:r>
+        <w:rPr>
+          <w:rFonts w:ascii="Cambria" w:hAnsi="Cambria" w:cs="Times New Roman"/>
+          <w:sz w:val="24"/>
+          <w:szCs w:val="24"/>
+        </w:rPr>
+        <w:t xml:space="preserve"> data and collect it in the </w:t>
+      </w:r>
       <w:proofErr w:type="gramStart"/>
       <w:r>
         <w:rPr>
@@ -1472,9 +1453,8 @@
           <w:sz w:val="24"/>
           <w:szCs w:val="24"/>
         </w:rPr>
-        <w:t>markAdopted</w:t>
-      </w:r>
-      <w:proofErr w:type="spellEnd"/>
+        <w:t>adopt</w:t>
+      </w:r>
       <w:r>
         <w:rPr>
           <w:rFonts w:ascii="Cambria" w:hAnsi="Cambria" w:cs="Times New Roman"/>
@@ -1490,87 +1470,12 @@
           <w:sz w:val="24"/>
           <w:szCs w:val="24"/>
         </w:rPr>
-        <w:t xml:space="preserve">) to support the </w:t>
-      </w:r>
-      <w:r>
-        <w:rPr>
-          <w:rFonts w:ascii="Cambria" w:hAnsi="Cambria" w:cs="Times New Roman"/>
-          <w:sz w:val="24"/>
-          <w:szCs w:val="24"/>
-          <w:lang w:val="en-CA"/>
-        </w:rPr>
-        <w:t>behaviour</w:t>
-      </w:r>
-      <w:r>
-        <w:rPr>
-          <w:rFonts w:ascii="Cambria" w:hAnsi="Cambria" w:cs="Times New Roman"/>
-          <w:sz w:val="24"/>
-          <w:szCs w:val="24"/>
-        </w:rPr>
-        <w:t xml:space="preserve"> of "</w:t>
-      </w:r>
-      <w:r>
-        <w:rPr>
-          <w:rFonts w:ascii="Cambria" w:hAnsi="Cambria" w:cs="Times New Roman"/>
-          <w:sz w:val="24"/>
-          <w:szCs w:val="24"/>
-        </w:rPr>
-        <w:t xml:space="preserve"> </w:t>
-      </w:r>
-      <w:r>
-        <w:rPr>
-          <w:rFonts w:ascii="Cambria" w:hAnsi="Cambria" w:cs="Times New Roman"/>
-          <w:sz w:val="24"/>
-          <w:szCs w:val="24"/>
-        </w:rPr>
-        <w:t>Adoption History</w:t>
-      </w:r>
-      <w:r>
-        <w:rPr>
-          <w:rFonts w:ascii="Cambria" w:hAnsi="Cambria" w:cs="Times New Roman"/>
-          <w:sz w:val="24"/>
-          <w:szCs w:val="24"/>
-        </w:rPr>
-        <w:t>" button</w:t>
-      </w:r>
-      <w:r>
-        <w:rPr>
-          <w:rFonts w:ascii="Cambria" w:hAnsi="Cambria" w:cs="Times New Roman"/>
-          <w:sz w:val="24"/>
-          <w:szCs w:val="24"/>
-        </w:rPr>
-        <w:t>;</w:t>
-      </w:r>
-      <w:r>
-        <w:rPr>
-          <w:rFonts w:ascii="Cambria" w:hAnsi="Cambria" w:cs="Times New Roman"/>
-          <w:sz w:val="24"/>
-          <w:szCs w:val="24"/>
-        </w:rPr>
-        <w:t xml:space="preserve"> added </w:t>
-      </w:r>
-      <w:proofErr w:type="spellStart"/>
-      <w:r>
-        <w:rPr>
-          <w:rFonts w:ascii="Cambria" w:hAnsi="Cambria" w:cs="Times New Roman"/>
-          <w:sz w:val="24"/>
-          <w:szCs w:val="24"/>
-        </w:rPr>
-        <w:t>handleReturnPet</w:t>
-      </w:r>
-      <w:proofErr w:type="spellEnd"/>
-      <w:r>
-        <w:rPr>
-          <w:rFonts w:ascii="Cambria" w:hAnsi="Cambria" w:cs="Times New Roman"/>
-          <w:sz w:val="24"/>
-          <w:szCs w:val="24"/>
-        </w:rPr>
-        <w:t>() to return the pet for a fee</w:t>
+        <w:t>) function.</w:t>
       </w:r>
     </w:p>
     <w:p>
       <w:pPr>
-        <w:pStyle w:val="ListParagraph"/>
+        <w:pStyle w:val="a3"/>
         <w:numPr>
           <w:ilvl w:val="0"/>
           <w:numId w:val="2"/>
@@ -1592,187 +1497,112 @@
         </w:rPr>
         <w:t>updated </w:t>
       </w:r>
-      <w:r>
-        <w:rPr>
-          <w:rFonts w:ascii="Cambria" w:hAnsi="Cambria" w:cs="Times New Roman"/>
-          <w:b/>
-          <w:sz w:val="24"/>
-          <w:szCs w:val="24"/>
-        </w:rPr>
-        <w:t>index.html</w:t>
-      </w:r>
-      <w:r>
-        <w:rPr>
-          <w:rFonts w:ascii="Cambria" w:hAnsi="Cambria" w:cs="Times New Roman"/>
-          <w:sz w:val="24"/>
-          <w:szCs w:val="24"/>
-        </w:rPr>
-        <w:t> to support the "</w:t>
-      </w:r>
-      <w:r>
-        <w:rPr>
-          <w:rFonts w:ascii="Cambria" w:hAnsi="Cambria" w:cs="Times New Roman"/>
-          <w:sz w:val="24"/>
-          <w:szCs w:val="24"/>
-        </w:rPr>
-        <w:t>Adoption History</w:t>
-      </w:r>
-      <w:r>
-        <w:rPr>
-          <w:rFonts w:ascii="Cambria" w:hAnsi="Cambria" w:cs="Times New Roman"/>
-          <w:sz w:val="24"/>
-          <w:szCs w:val="24"/>
-        </w:rPr>
-        <w:t xml:space="preserve">" </w:t>
-      </w:r>
-      <w:r>
-        <w:rPr>
-          <w:rFonts w:ascii="Cambria" w:hAnsi="Cambria" w:cs="Times New Roman"/>
-          <w:sz w:val="24"/>
-          <w:szCs w:val="24"/>
-        </w:rPr>
-        <w:t>button.</w:t>
+      <w:proofErr w:type="spellStart"/>
+      <w:r>
+        <w:rPr>
+          <w:rFonts w:ascii="Cambria" w:hAnsi="Cambria" w:cs="Times New Roman"/>
+          <w:b/>
+          <w:sz w:val="24"/>
+          <w:szCs w:val="24"/>
+        </w:rPr>
+        <w:t>src</w:t>
+      </w:r>
+      <w:proofErr w:type="spellEnd"/>
+      <w:r>
+        <w:rPr>
+          <w:rFonts w:ascii="Cambria" w:hAnsi="Cambria" w:cs="Times New Roman"/>
+          <w:b/>
+          <w:sz w:val="24"/>
+          <w:szCs w:val="24"/>
+        </w:rPr>
+        <w:t>/</w:t>
+      </w:r>
+      <w:proofErr w:type="spellStart"/>
+      <w:r>
+        <w:rPr>
+          <w:rFonts w:ascii="Cambria" w:hAnsi="Cambria" w:cs="Times New Roman"/>
+          <w:b/>
+          <w:sz w:val="24"/>
+          <w:szCs w:val="24"/>
+        </w:rPr>
+        <w:t>js</w:t>
+      </w:r>
+      <w:proofErr w:type="spellEnd"/>
+      <w:r>
+        <w:rPr>
+          <w:rFonts w:ascii="Cambria" w:hAnsi="Cambria" w:cs="Times New Roman"/>
+          <w:b/>
+          <w:sz w:val="24"/>
+          <w:szCs w:val="24"/>
+        </w:rPr>
+        <w:t>/app.js</w:t>
+      </w:r>
+      <w:r>
+        <w:rPr>
+          <w:rFonts w:ascii="Cambria" w:hAnsi="Cambria" w:cs="Times New Roman"/>
+          <w:sz w:val="24"/>
+          <w:szCs w:val="24"/>
+        </w:rPr>
+        <w:t>: modified</w:t>
+      </w:r>
+      <w:r>
+        <w:rPr>
+          <w:rFonts w:ascii="Cambria" w:hAnsi="Cambria" w:cs="Times New Roman"/>
+          <w:sz w:val="24"/>
+          <w:szCs w:val="24"/>
+        </w:rPr>
+        <w:t xml:space="preserve"> </w:t>
+      </w:r>
+      <w:proofErr w:type="spellStart"/>
+      <w:proofErr w:type="gramStart"/>
+      <w:r>
+        <w:rPr>
+          <w:rFonts w:ascii="Cambria" w:hAnsi="Cambria" w:cs="Times New Roman"/>
+          <w:sz w:val="24"/>
+          <w:szCs w:val="24"/>
+        </w:rPr>
+        <w:t>markAdopted</w:t>
+      </w:r>
+      <w:proofErr w:type="spellEnd"/>
+      <w:r>
+        <w:rPr>
+          <w:rFonts w:ascii="Cambria" w:hAnsi="Cambria" w:cs="Times New Roman"/>
+          <w:sz w:val="24"/>
+          <w:szCs w:val="24"/>
+        </w:rPr>
+        <w:t>(</w:t>
+      </w:r>
+      <w:proofErr w:type="gramEnd"/>
+      <w:r>
+        <w:rPr>
+          <w:rFonts w:ascii="Cambria" w:hAnsi="Cambria" w:cs="Times New Roman"/>
+          <w:sz w:val="24"/>
+          <w:szCs w:val="24"/>
+        </w:rPr>
+        <w:t xml:space="preserve">) to </w:t>
+      </w:r>
+      <w:r>
+        <w:rPr>
+          <w:rFonts w:ascii="Cambria" w:hAnsi="Cambria" w:cs="Times New Roman"/>
+          <w:sz w:val="24"/>
+          <w:szCs w:val="24"/>
+        </w:rPr>
+        <w:t>track</w:t>
+      </w:r>
+      <w:bookmarkStart w:id="0" w:name="_GoBack"/>
+      <w:bookmarkEnd w:id="0"/>
+      <w:r>
+        <w:rPr>
+          <w:rFonts w:ascii="Cambria" w:hAnsi="Cambria" w:cs="Times New Roman"/>
+          <w:sz w:val="24"/>
+          <w:szCs w:val="24"/>
+        </w:rPr>
+        <w:t xml:space="preserve"> and display the adoption history</w:t>
       </w:r>
     </w:p>
     <w:p>
       <w:pPr>
-        <w:spacing w:line="360" w:lineRule="auto"/>
-        <w:jc w:val="left"/>
-        <w:rPr>
-          <w:rFonts w:ascii="Cambria" w:hAnsi="Cambria" w:cs="Times New Roman"/>
-          <w:i/>
-          <w:sz w:val="24"/>
-          <w:szCs w:val="24"/>
-        </w:rPr>
-      </w:pPr>
-      <w:r>
-        <w:rPr>
-          <w:rFonts w:ascii="Cambria" w:hAnsi="Cambria" w:cs="Times New Roman"/>
-          <w:i/>
-          <w:sz w:val="24"/>
-          <w:szCs w:val="24"/>
-        </w:rPr>
-        <w:t>5. Track</w:t>
-      </w:r>
-      <w:r>
-        <w:rPr>
-          <w:rFonts w:ascii="Cambria" w:hAnsi="Cambria" w:cs="Times New Roman"/>
-          <w:i/>
-          <w:sz w:val="24"/>
-          <w:szCs w:val="24"/>
-        </w:rPr>
-        <w:t xml:space="preserve"> </w:t>
-      </w:r>
-      <w:r>
-        <w:rPr>
-          <w:rFonts w:ascii="Cambria" w:hAnsi="Cambria" w:cs="Times New Roman"/>
-          <w:i/>
-          <w:sz w:val="24"/>
-          <w:szCs w:val="24"/>
-        </w:rPr>
-        <w:t xml:space="preserve">the </w:t>
-      </w:r>
-      <w:r>
-        <w:rPr>
-          <w:rFonts w:ascii="Cambria" w:hAnsi="Cambria" w:cs="Times New Roman"/>
-          <w:i/>
-          <w:sz w:val="24"/>
-          <w:szCs w:val="24"/>
-        </w:rPr>
-        <w:t xml:space="preserve">number of adopted pets and </w:t>
-      </w:r>
-      <w:proofErr w:type="gramStart"/>
-      <w:r>
-        <w:rPr>
-          <w:rFonts w:ascii="Cambria" w:hAnsi="Cambria" w:cs="Times New Roman"/>
-          <w:i/>
-          <w:sz w:val="24"/>
-          <w:szCs w:val="24"/>
-        </w:rPr>
-        <w:t>served</w:t>
-      </w:r>
-      <w:proofErr w:type="gramEnd"/>
-      <w:r>
-        <w:rPr>
-          <w:rFonts w:ascii="Cambria" w:hAnsi="Cambria" w:cs="Times New Roman"/>
-          <w:i/>
-          <w:sz w:val="24"/>
-          <w:szCs w:val="24"/>
-        </w:rPr>
-        <w:t xml:space="preserve"> customers</w:t>
-      </w:r>
-    </w:p>
-    <w:p>
-      <w:pPr>
-        <w:spacing w:line="360" w:lineRule="auto"/>
-        <w:jc w:val="left"/>
-        <w:rPr>
-          <w:rFonts w:ascii="Cambria" w:hAnsi="Cambria" w:cs="Times New Roman"/>
-          <w:sz w:val="24"/>
-          <w:szCs w:val="24"/>
-        </w:rPr>
-      </w:pPr>
-      <w:r>
-        <w:rPr>
-          <w:rFonts w:ascii="Cambria" w:hAnsi="Cambria" w:cs="Times New Roman"/>
-          <w:sz w:val="24"/>
-          <w:szCs w:val="24"/>
-        </w:rPr>
-        <w:t xml:space="preserve">The number of served customers and adopted pets </w:t>
-      </w:r>
-      <w:r>
-        <w:rPr>
-          <w:rFonts w:ascii="Cambria" w:hAnsi="Cambria" w:cs="Times New Roman"/>
-          <w:sz w:val="24"/>
-          <w:szCs w:val="24"/>
-        </w:rPr>
-        <w:t>is</w:t>
-      </w:r>
-      <w:r>
-        <w:rPr>
-          <w:rFonts w:ascii="Cambria" w:hAnsi="Cambria" w:cs="Times New Roman"/>
-          <w:sz w:val="24"/>
-          <w:szCs w:val="24"/>
-        </w:rPr>
-        <w:t xml:space="preserve"> placed under</w:t>
-      </w:r>
-      <w:r>
-        <w:rPr>
-          <w:rFonts w:ascii="Cambria" w:hAnsi="Cambria" w:cs="Times New Roman"/>
-          <w:sz w:val="24"/>
-          <w:szCs w:val="24"/>
-        </w:rPr>
-        <w:t xml:space="preserve"> the title of the </w:t>
-      </w:r>
-      <w:r>
-        <w:rPr>
-          <w:rFonts w:ascii="Cambria" w:hAnsi="Cambria" w:cs="Times New Roman"/>
-          <w:sz w:val="24"/>
-          <w:szCs w:val="24"/>
-        </w:rPr>
-        <w:lastRenderedPageBreak/>
-        <w:t>Pet Sho</w:t>
-      </w:r>
-      <w:r>
-        <w:rPr>
-          <w:rFonts w:ascii="Cambria" w:hAnsi="Cambria" w:cs="Times New Roman"/>
-          <w:sz w:val="24"/>
-          <w:szCs w:val="24"/>
-        </w:rPr>
-        <w:t>p, allowing the user to know the popularity of the shop</w:t>
-      </w:r>
-      <w:r>
-        <w:rPr>
-          <w:rFonts w:ascii="Cambria" w:hAnsi="Cambria" w:cs="Times New Roman"/>
-          <w:sz w:val="24"/>
-          <w:szCs w:val="24"/>
-        </w:rPr>
-        <w:t>.</w:t>
-      </w:r>
-    </w:p>
-    <w:p>
-      <w:pPr>
-        <w:pStyle w:val="ListParagraph"/>
+        <w:pStyle w:val="a3"/>
         <w:numPr>
           <w:ilvl w:val="0"/>
           <w:numId w:val="2"/>
@@ -1801,135 +1631,163 @@
           <w:sz w:val="24"/>
           <w:szCs w:val="24"/>
         </w:rPr>
-        <w:t>contracts/</w:t>
-      </w:r>
-      <w:proofErr w:type="spellStart"/>
-      <w:r>
-        <w:rPr>
-          <w:rFonts w:ascii="Cambria" w:hAnsi="Cambria" w:cs="Times New Roman"/>
-          <w:b/>
-          <w:sz w:val="24"/>
-          <w:szCs w:val="24"/>
-        </w:rPr>
-        <w:t>Pets.sol</w:t>
-      </w:r>
-      <w:proofErr w:type="spellEnd"/>
-      <w:r>
-        <w:rPr>
-          <w:rFonts w:ascii="Cambria" w:hAnsi="Cambria" w:cs="Times New Roman"/>
-          <w:sz w:val="24"/>
-          <w:szCs w:val="24"/>
-        </w:rPr>
-        <w:t>:</w:t>
-      </w:r>
-      <w:r>
-        <w:rPr>
-          <w:rFonts w:ascii="Cambria" w:hAnsi="Cambria" w:cs="Times New Roman"/>
-          <w:sz w:val="24"/>
-          <w:szCs w:val="24"/>
-        </w:rPr>
-        <w:t xml:space="preserve"> added </w:t>
-      </w:r>
-      <w:proofErr w:type="spellStart"/>
-      <w:proofErr w:type="gramStart"/>
-      <w:r>
-        <w:rPr>
-          <w:rFonts w:ascii="Cambria" w:hAnsi="Cambria" w:cs="Times New Roman"/>
-          <w:sz w:val="24"/>
-          <w:szCs w:val="24"/>
-        </w:rPr>
-        <w:t>addCust</w:t>
-      </w:r>
-      <w:proofErr w:type="spellEnd"/>
-      <w:r>
-        <w:rPr>
-          <w:rFonts w:ascii="Cambria" w:hAnsi="Cambria" w:cs="Times New Roman"/>
-          <w:sz w:val="24"/>
-          <w:szCs w:val="24"/>
-        </w:rPr>
-        <w:t>(</w:t>
-      </w:r>
-      <w:proofErr w:type="gramEnd"/>
-      <w:r>
-        <w:rPr>
-          <w:rFonts w:ascii="Cambria" w:hAnsi="Cambria" w:cs="Times New Roman"/>
-          <w:sz w:val="24"/>
-          <w:szCs w:val="24"/>
-        </w:rPr>
-        <w:t xml:space="preserve">) to </w:t>
-      </w:r>
-      <w:r>
-        <w:rPr>
-          <w:rFonts w:ascii="Cambria" w:hAnsi="Cambria" w:cs="Times New Roman"/>
-          <w:sz w:val="24"/>
-          <w:szCs w:val="24"/>
-        </w:rPr>
-        <w:t>track</w:t>
-      </w:r>
-      <w:r>
-        <w:rPr>
-          <w:rFonts w:ascii="Cambria" w:hAnsi="Cambria" w:cs="Times New Roman"/>
-          <w:sz w:val="24"/>
-          <w:szCs w:val="24"/>
-        </w:rPr>
-        <w:t xml:space="preserve"> customers, </w:t>
-      </w:r>
-      <w:proofErr w:type="spellStart"/>
-      <w:r>
-        <w:rPr>
-          <w:rFonts w:ascii="Cambria" w:hAnsi="Cambria" w:cs="Times New Roman"/>
-          <w:sz w:val="24"/>
-          <w:szCs w:val="24"/>
-        </w:rPr>
-        <w:t>trackPet</w:t>
-      </w:r>
-      <w:proofErr w:type="spellEnd"/>
-      <w:r>
-        <w:rPr>
-          <w:rFonts w:ascii="Cambria" w:hAnsi="Cambria" w:cs="Times New Roman"/>
-          <w:sz w:val="24"/>
-          <w:szCs w:val="24"/>
-        </w:rPr>
-        <w:t xml:space="preserve">() and </w:t>
-      </w:r>
-      <w:proofErr w:type="spellStart"/>
-      <w:r>
-        <w:rPr>
-          <w:rFonts w:ascii="Cambria" w:hAnsi="Cambria" w:cs="Times New Roman"/>
-          <w:sz w:val="24"/>
-          <w:szCs w:val="24"/>
-        </w:rPr>
-        <w:t>trackCust</w:t>
-      </w:r>
-      <w:proofErr w:type="spellEnd"/>
-      <w:r>
-        <w:rPr>
-          <w:rFonts w:ascii="Cambria" w:hAnsi="Cambria" w:cs="Times New Roman"/>
-          <w:sz w:val="24"/>
-          <w:szCs w:val="24"/>
-        </w:rPr>
-        <w:t xml:space="preserve">() to get how many </w:t>
-      </w:r>
-      <w:r>
-        <w:rPr>
-          <w:rFonts w:ascii="Cambria" w:hAnsi="Cambria" w:cs="Times New Roman"/>
-          <w:sz w:val="24"/>
-          <w:szCs w:val="24"/>
-        </w:rPr>
-        <w:t>customers</w:t>
-      </w:r>
-      <w:r>
-        <w:rPr>
-          <w:rFonts w:ascii="Cambria" w:hAnsi="Cambria" w:cs="Times New Roman"/>
-          <w:sz w:val="24"/>
-          <w:szCs w:val="24"/>
-        </w:rPr>
-        <w:t xml:space="preserve"> have been served and how many pets adopted</w:t>
+        <w:t>index.html</w:t>
+      </w:r>
+      <w:r>
+        <w:rPr>
+          <w:rFonts w:ascii="Cambria" w:hAnsi="Cambria" w:cs="Times New Roman"/>
+          <w:sz w:val="24"/>
+          <w:szCs w:val="24"/>
+        </w:rPr>
+        <w:t> to support the "</w:t>
+      </w:r>
+      <w:r>
+        <w:rPr>
+          <w:rFonts w:ascii="Cambria" w:hAnsi="Cambria" w:cs="Times New Roman"/>
+          <w:sz w:val="24"/>
+          <w:szCs w:val="24"/>
+        </w:rPr>
+        <w:t>Adoption History</w:t>
+      </w:r>
+      <w:r>
+        <w:rPr>
+          <w:rFonts w:ascii="Cambria" w:hAnsi="Cambria" w:cs="Times New Roman"/>
+          <w:sz w:val="24"/>
+          <w:szCs w:val="24"/>
+        </w:rPr>
+        <w:t xml:space="preserve">" </w:t>
+      </w:r>
+      <w:r>
+        <w:rPr>
+          <w:rFonts w:ascii="Cambria" w:hAnsi="Cambria" w:cs="Times New Roman"/>
+          <w:sz w:val="24"/>
+          <w:szCs w:val="24"/>
+        </w:rPr>
+        <w:t>button.</w:t>
       </w:r>
     </w:p>
     <w:p>
       <w:pPr>
-        <w:pStyle w:val="ListParagraph"/>
+        <w:spacing w:line="360" w:lineRule="auto"/>
+        <w:jc w:val="left"/>
+        <w:rPr>
+          <w:rFonts w:ascii="Cambria" w:hAnsi="Cambria" w:cs="Times New Roman" w:hint="eastAsia"/>
+          <w:sz w:val="24"/>
+          <w:szCs w:val="24"/>
+        </w:rPr>
+      </w:pPr>
+    </w:p>
+    <w:p>
+      <w:pPr>
+        <w:spacing w:line="360" w:lineRule="auto"/>
+        <w:jc w:val="left"/>
+        <w:rPr>
+          <w:rFonts w:ascii="Cambria" w:hAnsi="Cambria" w:cs="Times New Roman"/>
+          <w:i/>
+          <w:sz w:val="24"/>
+          <w:szCs w:val="24"/>
+        </w:rPr>
+      </w:pPr>
+      <w:r>
+        <w:rPr>
+          <w:rFonts w:ascii="Cambria" w:hAnsi="Cambria" w:cs="Times New Roman"/>
+          <w:i/>
+          <w:sz w:val="24"/>
+          <w:szCs w:val="24"/>
+        </w:rPr>
+        <w:lastRenderedPageBreak/>
+        <w:t>5. Track</w:t>
+      </w:r>
+      <w:r>
+        <w:rPr>
+          <w:rFonts w:ascii="Cambria" w:hAnsi="Cambria" w:cs="Times New Roman"/>
+          <w:i/>
+          <w:sz w:val="24"/>
+          <w:szCs w:val="24"/>
+        </w:rPr>
+        <w:t xml:space="preserve"> </w:t>
+      </w:r>
+      <w:r>
+        <w:rPr>
+          <w:rFonts w:ascii="Cambria" w:hAnsi="Cambria" w:cs="Times New Roman"/>
+          <w:i/>
+          <w:sz w:val="24"/>
+          <w:szCs w:val="24"/>
+        </w:rPr>
+        <w:t xml:space="preserve">the </w:t>
+      </w:r>
+      <w:r>
+        <w:rPr>
+          <w:rFonts w:ascii="Cambria" w:hAnsi="Cambria" w:cs="Times New Roman"/>
+          <w:i/>
+          <w:sz w:val="24"/>
+          <w:szCs w:val="24"/>
+        </w:rPr>
+        <w:t>number of adopted pets and served customers</w:t>
+      </w:r>
+    </w:p>
+    <w:p>
+      <w:pPr>
+        <w:spacing w:line="360" w:lineRule="auto"/>
+        <w:jc w:val="left"/>
+        <w:rPr>
+          <w:rFonts w:ascii="Cambria" w:hAnsi="Cambria" w:cs="Times New Roman"/>
+          <w:sz w:val="24"/>
+          <w:szCs w:val="24"/>
+        </w:rPr>
+      </w:pPr>
+      <w:r>
+        <w:rPr>
+          <w:rFonts w:ascii="Cambria" w:hAnsi="Cambria" w:cs="Times New Roman"/>
+          <w:sz w:val="24"/>
+          <w:szCs w:val="24"/>
+        </w:rPr>
+        <w:t xml:space="preserve">The number of served customers and adopted pets </w:t>
+      </w:r>
+      <w:r>
+        <w:rPr>
+          <w:rFonts w:ascii="Cambria" w:hAnsi="Cambria" w:cs="Times New Roman"/>
+          <w:sz w:val="24"/>
+          <w:szCs w:val="24"/>
+        </w:rPr>
+        <w:t>is</w:t>
+      </w:r>
+      <w:r>
+        <w:rPr>
+          <w:rFonts w:ascii="Cambria" w:hAnsi="Cambria" w:cs="Times New Roman"/>
+          <w:sz w:val="24"/>
+          <w:szCs w:val="24"/>
+        </w:rPr>
+        <w:t xml:space="preserve"> placed under</w:t>
+      </w:r>
+      <w:r>
+        <w:rPr>
+          <w:rFonts w:ascii="Cambria" w:hAnsi="Cambria" w:cs="Times New Roman"/>
+          <w:sz w:val="24"/>
+          <w:szCs w:val="24"/>
+        </w:rPr>
+        <w:t xml:space="preserve"> the title of the Pet Sho</w:t>
+      </w:r>
+      <w:r>
+        <w:rPr>
+          <w:rFonts w:ascii="Cambria" w:hAnsi="Cambria" w:cs="Times New Roman"/>
+          <w:sz w:val="24"/>
+          <w:szCs w:val="24"/>
+        </w:rPr>
+        <w:t>p, allowing the user to know the popularity of the shop</w:t>
+      </w:r>
+      <w:r>
+        <w:rPr>
+          <w:rFonts w:ascii="Cambria" w:hAnsi="Cambria" w:cs="Times New Roman"/>
+          <w:sz w:val="24"/>
+          <w:szCs w:val="24"/>
+        </w:rPr>
+        <w:t>.</w:t>
+      </w:r>
+    </w:p>
+    <w:p>
+      <w:pPr>
+        <w:pStyle w:val="a3"/>
         <w:numPr>
           <w:ilvl w:val="0"/>
           <w:numId w:val="2"/>
@@ -1951,46 +1809,26 @@
         </w:rPr>
         <w:t>updated </w:t>
       </w:r>
-      <w:proofErr w:type="spellStart"/>
-      <w:r>
-        <w:rPr>
-          <w:rFonts w:ascii="Cambria" w:hAnsi="Cambria" w:cs="Times New Roman"/>
-          <w:b/>
-          <w:sz w:val="24"/>
-          <w:szCs w:val="24"/>
-        </w:rPr>
-        <w:t>src</w:t>
-      </w:r>
-      <w:proofErr w:type="spellEnd"/>
-      <w:r>
-        <w:rPr>
-          <w:rFonts w:ascii="Cambria" w:hAnsi="Cambria" w:cs="Times New Roman"/>
-          <w:b/>
-          <w:sz w:val="24"/>
-          <w:szCs w:val="24"/>
-        </w:rPr>
-        <w:t>/</w:t>
-      </w:r>
-      <w:proofErr w:type="spellStart"/>
-      <w:r>
-        <w:rPr>
-          <w:rFonts w:ascii="Cambria" w:hAnsi="Cambria" w:cs="Times New Roman"/>
-          <w:b/>
-          <w:sz w:val="24"/>
-          <w:szCs w:val="24"/>
-        </w:rPr>
-        <w:t>js</w:t>
-      </w:r>
-      <w:proofErr w:type="spellEnd"/>
-      <w:r>
-        <w:rPr>
-          <w:rFonts w:ascii="Cambria" w:hAnsi="Cambria" w:cs="Times New Roman"/>
-          <w:b/>
-          <w:sz w:val="24"/>
-          <w:szCs w:val="24"/>
-        </w:rPr>
-        <w:t>/app.js</w:t>
-      </w:r>
+      <w:r>
+        <w:rPr>
+          <w:rFonts w:ascii="Cambria" w:hAnsi="Cambria" w:cs="Times New Roman"/>
+          <w:b/>
+          <w:sz w:val="24"/>
+          <w:szCs w:val="24"/>
+        </w:rPr>
+        <w:t>contracts/</w:t>
+      </w:r>
+      <w:proofErr w:type="spellStart"/>
+      <w:r>
+        <w:rPr>
+          <w:rFonts w:ascii="Cambria" w:hAnsi="Cambria" w:cs="Times New Roman"/>
+          <w:b/>
+          <w:sz w:val="24"/>
+          <w:szCs w:val="24"/>
+        </w:rPr>
+        <w:t>Pets.sol</w:t>
+      </w:r>
+      <w:proofErr w:type="spellEnd"/>
       <w:r>
         <w:rPr>
           <w:rFonts w:ascii="Cambria" w:hAnsi="Cambria" w:cs="Times New Roman"/>
@@ -2005,7 +1843,7 @@
           <w:sz w:val="24"/>
           <w:szCs w:val="24"/>
         </w:rPr>
-        <w:t xml:space="preserve"> add </w:t>
+        <w:t xml:space="preserve"> added </w:t>
       </w:r>
       <w:proofErr w:type="spellStart"/>
       <w:proofErr w:type="gramStart"/>
@@ -2015,7 +1853,7 @@
           <w:sz w:val="24"/>
           <w:szCs w:val="24"/>
         </w:rPr>
-        <w:t>markPets</w:t>
+        <w:t>addCust</w:t>
       </w:r>
       <w:proofErr w:type="spellEnd"/>
       <w:r>
@@ -2033,92 +1871,269 @@
           <w:sz w:val="24"/>
           <w:szCs w:val="24"/>
         </w:rPr>
-        <w:t>), </w:t>
-      </w:r>
-      <w:proofErr w:type="spellStart"/>
-      <w:r>
-        <w:rPr>
-          <w:rFonts w:ascii="Cambria" w:hAnsi="Cambria" w:cs="Times New Roman"/>
-          <w:sz w:val="24"/>
-          <w:szCs w:val="24"/>
-        </w:rPr>
-        <w:t>markCusts</w:t>
-      </w:r>
-      <w:proofErr w:type="spellEnd"/>
-      <w:r>
-        <w:rPr>
-          <w:rFonts w:ascii="Cambria" w:hAnsi="Cambria" w:cs="Times New Roman"/>
-          <w:sz w:val="24"/>
-          <w:szCs w:val="24"/>
-        </w:rPr>
-        <w:t>()to support the behavior</w:t>
-      </w:r>
-      <w:r>
-        <w:rPr>
-          <w:rFonts w:ascii="Cambria" w:hAnsi="Cambria" w:cs="Times New Roman"/>
-          <w:sz w:val="24"/>
-          <w:szCs w:val="24"/>
-        </w:rPr>
-        <w:t>;</w:t>
-      </w:r>
-      <w:r>
-        <w:rPr>
-          <w:rFonts w:ascii="Cambria" w:hAnsi="Cambria" w:cs="Times New Roman"/>
-          <w:sz w:val="24"/>
-          <w:szCs w:val="24"/>
-        </w:rPr>
-        <w:t xml:space="preserve"> modified </w:t>
-      </w:r>
-      <w:proofErr w:type="spellStart"/>
-      <w:r>
-        <w:rPr>
-          <w:rFonts w:ascii="Cambria" w:hAnsi="Cambria" w:cs="Times New Roman"/>
-          <w:sz w:val="24"/>
-          <w:szCs w:val="24"/>
-        </w:rPr>
-        <w:t>markVotes</w:t>
-      </w:r>
-      <w:proofErr w:type="spellEnd"/>
-      <w:r>
-        <w:rPr>
-          <w:rFonts w:ascii="Cambria" w:hAnsi="Cambria" w:cs="Times New Roman"/>
-          <w:sz w:val="24"/>
-          <w:szCs w:val="24"/>
-        </w:rPr>
-        <w:t>() </w:t>
-      </w:r>
-      <w:proofErr w:type="spellStart"/>
-      <w:r>
-        <w:rPr>
-          <w:rFonts w:ascii="Cambria" w:hAnsi="Cambria" w:cs="Times New Roman"/>
-          <w:sz w:val="24"/>
-          <w:szCs w:val="24"/>
-        </w:rPr>
-        <w:t>handleAdopt</w:t>
-      </w:r>
-      <w:proofErr w:type="spellEnd"/>
-      <w:r>
-        <w:rPr>
-          <w:rFonts w:ascii="Cambria" w:hAnsi="Cambria" w:cs="Times New Roman"/>
-          <w:sz w:val="24"/>
-          <w:szCs w:val="24"/>
-        </w:rPr>
-        <w:t xml:space="preserve">() to trigger the </w:t>
-      </w:r>
-      <w:proofErr w:type="spellStart"/>
-      <w:r>
-        <w:rPr>
-          <w:rFonts w:ascii="Cambria" w:hAnsi="Cambria" w:cs="Times New Roman"/>
-          <w:sz w:val="24"/>
-          <w:szCs w:val="24"/>
-        </w:rPr>
-        <w:t>behaviour</w:t>
-      </w:r>
-      <w:proofErr w:type="spellEnd"/>
+        <w:t xml:space="preserve">) to </w:t>
+      </w:r>
+      <w:r>
+        <w:rPr>
+          <w:rFonts w:ascii="Cambria" w:hAnsi="Cambria" w:cs="Times New Roman"/>
+          <w:sz w:val="24"/>
+          <w:szCs w:val="24"/>
+        </w:rPr>
+        <w:t>track</w:t>
+      </w:r>
+      <w:r>
+        <w:rPr>
+          <w:rFonts w:ascii="Cambria" w:hAnsi="Cambria" w:cs="Times New Roman"/>
+          <w:sz w:val="24"/>
+          <w:szCs w:val="24"/>
+        </w:rPr>
+        <w:t xml:space="preserve"> customers, </w:t>
+      </w:r>
+      <w:proofErr w:type="spellStart"/>
+      <w:r>
+        <w:rPr>
+          <w:rFonts w:ascii="Cambria" w:hAnsi="Cambria" w:cs="Times New Roman"/>
+          <w:sz w:val="24"/>
+          <w:szCs w:val="24"/>
+        </w:rPr>
+        <w:t>trackPet</w:t>
+      </w:r>
+      <w:proofErr w:type="spellEnd"/>
+      <w:r>
+        <w:rPr>
+          <w:rFonts w:ascii="Cambria" w:hAnsi="Cambria" w:cs="Times New Roman"/>
+          <w:sz w:val="24"/>
+          <w:szCs w:val="24"/>
+        </w:rPr>
+        <w:t xml:space="preserve">() and </w:t>
+      </w:r>
+      <w:proofErr w:type="spellStart"/>
+      <w:r>
+        <w:rPr>
+          <w:rFonts w:ascii="Cambria" w:hAnsi="Cambria" w:cs="Times New Roman"/>
+          <w:sz w:val="24"/>
+          <w:szCs w:val="24"/>
+        </w:rPr>
+        <w:t>trackCust</w:t>
+      </w:r>
+      <w:proofErr w:type="spellEnd"/>
+      <w:r>
+        <w:rPr>
+          <w:rFonts w:ascii="Cambria" w:hAnsi="Cambria" w:cs="Times New Roman"/>
+          <w:sz w:val="24"/>
+          <w:szCs w:val="24"/>
+        </w:rPr>
+        <w:t xml:space="preserve">() to get how many </w:t>
+      </w:r>
+      <w:r>
+        <w:rPr>
+          <w:rFonts w:ascii="Cambria" w:hAnsi="Cambria" w:cs="Times New Roman"/>
+          <w:sz w:val="24"/>
+          <w:szCs w:val="24"/>
+        </w:rPr>
+        <w:t>customers</w:t>
+      </w:r>
+      <w:r>
+        <w:rPr>
+          <w:rFonts w:ascii="Cambria" w:hAnsi="Cambria" w:cs="Times New Roman"/>
+          <w:sz w:val="24"/>
+          <w:szCs w:val="24"/>
+        </w:rPr>
+        <w:t xml:space="preserve"> have been served and how many pets adopted</w:t>
+      </w:r>
     </w:p>
     <w:p>
       <w:pPr>
-        <w:pStyle w:val="ListParagraph"/>
+        <w:pStyle w:val="a3"/>
+        <w:numPr>
+          <w:ilvl w:val="0"/>
+          <w:numId w:val="2"/>
+        </w:numPr>
+        <w:spacing w:line="360" w:lineRule="auto"/>
+        <w:ind w:firstLineChars="0"/>
+        <w:jc w:val="left"/>
+        <w:rPr>
+          <w:rFonts w:ascii="Cambria" w:hAnsi="Cambria" w:cs="Times New Roman"/>
+          <w:sz w:val="24"/>
+          <w:szCs w:val="24"/>
+        </w:rPr>
+      </w:pPr>
+      <w:r>
+        <w:rPr>
+          <w:rFonts w:ascii="Cambria" w:hAnsi="Cambria" w:cs="Times New Roman"/>
+          <w:sz w:val="24"/>
+          <w:szCs w:val="24"/>
+        </w:rPr>
+        <w:t>updated </w:t>
+      </w:r>
+      <w:proofErr w:type="spellStart"/>
+      <w:r>
+        <w:rPr>
+          <w:rFonts w:ascii="Cambria" w:hAnsi="Cambria" w:cs="Times New Roman"/>
+          <w:b/>
+          <w:sz w:val="24"/>
+          <w:szCs w:val="24"/>
+        </w:rPr>
+        <w:t>src</w:t>
+      </w:r>
+      <w:proofErr w:type="spellEnd"/>
+      <w:r>
+        <w:rPr>
+          <w:rFonts w:ascii="Cambria" w:hAnsi="Cambria" w:cs="Times New Roman"/>
+          <w:b/>
+          <w:sz w:val="24"/>
+          <w:szCs w:val="24"/>
+        </w:rPr>
+        <w:t>/</w:t>
+      </w:r>
+      <w:proofErr w:type="spellStart"/>
+      <w:r>
+        <w:rPr>
+          <w:rFonts w:ascii="Cambria" w:hAnsi="Cambria" w:cs="Times New Roman"/>
+          <w:b/>
+          <w:sz w:val="24"/>
+          <w:szCs w:val="24"/>
+        </w:rPr>
+        <w:t>js</w:t>
+      </w:r>
+      <w:proofErr w:type="spellEnd"/>
+      <w:r>
+        <w:rPr>
+          <w:rFonts w:ascii="Cambria" w:hAnsi="Cambria" w:cs="Times New Roman"/>
+          <w:b/>
+          <w:sz w:val="24"/>
+          <w:szCs w:val="24"/>
+        </w:rPr>
+        <w:t>/app.js</w:t>
+      </w:r>
+      <w:r>
+        <w:rPr>
+          <w:rFonts w:ascii="Cambria" w:hAnsi="Cambria" w:cs="Times New Roman"/>
+          <w:sz w:val="24"/>
+          <w:szCs w:val="24"/>
+        </w:rPr>
+        <w:t>:</w:t>
+      </w:r>
+      <w:r>
+        <w:rPr>
+          <w:rFonts w:ascii="Cambria" w:hAnsi="Cambria" w:cs="Times New Roman"/>
+          <w:sz w:val="24"/>
+          <w:szCs w:val="24"/>
+        </w:rPr>
+        <w:t xml:space="preserve"> add </w:t>
+      </w:r>
+      <w:proofErr w:type="spellStart"/>
+      <w:proofErr w:type="gramStart"/>
+      <w:r>
+        <w:rPr>
+          <w:rFonts w:ascii="Cambria" w:hAnsi="Cambria" w:cs="Times New Roman"/>
+          <w:sz w:val="24"/>
+          <w:szCs w:val="24"/>
+        </w:rPr>
+        <w:t>markPets</w:t>
+      </w:r>
+      <w:proofErr w:type="spellEnd"/>
+      <w:r>
+        <w:rPr>
+          <w:rFonts w:ascii="Cambria" w:hAnsi="Cambria" w:cs="Times New Roman"/>
+          <w:sz w:val="24"/>
+          <w:szCs w:val="24"/>
+        </w:rPr>
+        <w:t>(</w:t>
+      </w:r>
+      <w:proofErr w:type="gramEnd"/>
+      <w:r>
+        <w:rPr>
+          <w:rFonts w:ascii="Cambria" w:hAnsi="Cambria" w:cs="Times New Roman"/>
+          <w:sz w:val="24"/>
+          <w:szCs w:val="24"/>
+        </w:rPr>
+        <w:t>), </w:t>
+      </w:r>
+      <w:proofErr w:type="spellStart"/>
+      <w:r>
+        <w:rPr>
+          <w:rFonts w:ascii="Cambria" w:hAnsi="Cambria" w:cs="Times New Roman"/>
+          <w:sz w:val="24"/>
+          <w:szCs w:val="24"/>
+        </w:rPr>
+        <w:t>markCusts</w:t>
+      </w:r>
+      <w:proofErr w:type="spellEnd"/>
+      <w:r>
+        <w:rPr>
+          <w:rFonts w:ascii="Cambria" w:hAnsi="Cambria" w:cs="Times New Roman"/>
+          <w:sz w:val="24"/>
+          <w:szCs w:val="24"/>
+        </w:rPr>
+        <w:t>()to support the behavior</w:t>
+      </w:r>
+      <w:r>
+        <w:rPr>
+          <w:rFonts w:ascii="Cambria" w:hAnsi="Cambria" w:cs="Times New Roman"/>
+          <w:sz w:val="24"/>
+          <w:szCs w:val="24"/>
+        </w:rPr>
+        <w:t>;</w:t>
+      </w:r>
+      <w:r>
+        <w:rPr>
+          <w:rFonts w:ascii="Cambria" w:hAnsi="Cambria" w:cs="Times New Roman"/>
+          <w:sz w:val="24"/>
+          <w:szCs w:val="24"/>
+        </w:rPr>
+        <w:t xml:space="preserve"> modified </w:t>
+      </w:r>
+      <w:proofErr w:type="spellStart"/>
+      <w:r>
+        <w:rPr>
+          <w:rFonts w:ascii="Cambria" w:hAnsi="Cambria" w:cs="Times New Roman"/>
+          <w:sz w:val="24"/>
+          <w:szCs w:val="24"/>
+        </w:rPr>
+        <w:t>markVotes</w:t>
+      </w:r>
+      <w:proofErr w:type="spellEnd"/>
+      <w:r>
+        <w:rPr>
+          <w:rFonts w:ascii="Cambria" w:hAnsi="Cambria" w:cs="Times New Roman"/>
+          <w:sz w:val="24"/>
+          <w:szCs w:val="24"/>
+        </w:rPr>
+        <w:t>() </w:t>
+      </w:r>
+      <w:proofErr w:type="spellStart"/>
+      <w:r>
+        <w:rPr>
+          <w:rFonts w:ascii="Cambria" w:hAnsi="Cambria" w:cs="Times New Roman"/>
+          <w:sz w:val="24"/>
+          <w:szCs w:val="24"/>
+        </w:rPr>
+        <w:t>handleAdopt</w:t>
+      </w:r>
+      <w:proofErr w:type="spellEnd"/>
+      <w:r>
+        <w:rPr>
+          <w:rFonts w:ascii="Cambria" w:hAnsi="Cambria" w:cs="Times New Roman"/>
+          <w:sz w:val="24"/>
+          <w:szCs w:val="24"/>
+        </w:rPr>
+        <w:t xml:space="preserve">() to trigger the </w:t>
+      </w:r>
+      <w:proofErr w:type="spellStart"/>
+      <w:r>
+        <w:rPr>
+          <w:rFonts w:ascii="Cambria" w:hAnsi="Cambria" w:cs="Times New Roman"/>
+          <w:sz w:val="24"/>
+          <w:szCs w:val="24"/>
+        </w:rPr>
+        <w:t>behaviour</w:t>
+      </w:r>
+      <w:proofErr w:type="spellEnd"/>
+    </w:p>
+    <w:p>
+      <w:pPr>
+        <w:pStyle w:val="a3"/>
         <w:numPr>
           <w:ilvl w:val="0"/>
           <w:numId w:val="2"/>
@@ -2169,7 +2184,7 @@
 </file>
 
 <file path=word/numbering.xml><?xml version="1.0" encoding="utf-8"?>
-<w:numbering xmlns:wpc="http://schemas.microsoft.com/office/word/2010/wordprocessingCanvas" xmlns:cx="http://schemas.microsoft.com/office/drawing/2014/chartex" xmlns:cx1="http://schemas.microsoft.com/office/drawing/2015/9/8/chartex" xmlns:cx2="http://schemas.microsoft.com/office/drawing/2015/10/21/chartex" xmlns:cx3="http://schemas.microsoft.com/office/drawing/2016/5/9/chartex" xmlns:cx4="http://schemas.microsoft.com/office/drawing/2016/5/10/chartex" xmlns:cx5="http://schemas.microsoft.com/office/drawing/2016/5/11/chartex" xmlns:cx6="http://schemas.microsoft.com/office/drawing/2016/5/12/chartex" xmlns:cx7="http://schemas.microsoft.com/office/drawing/2016/5/13/chartex" xmlns:cx8="http://schemas.microsoft.com/office/drawing/2016/5/14/chartex" xmlns:mc="http://schemas.openxmlformats.org/markup-compatibility/2006" xmlns:aink="http://schemas.microsoft.com/office/drawing/2016/ink" xmlns:am3d="http://schemas.microsoft.com/office/drawing/2017/model3d" xmlns:o="urn:schemas-microsoft-com:office:office" xmlns:oel="http://schemas.microsoft.com/office/2019/extlst" xmlns:r="http://schemas.openxmlformats.org/officeDocument/2006/relationships" xmlns:m="http://schemas.openxmlformats.org/officeDocument/2006/math" xmlns:v="urn:schemas-microsoft-com:vml" xmlns:wp14="http://schemas.microsoft.com/office/word/2010/wordprocessingDrawing" xmlns:wp="http://schemas.openxmlformats.org/drawingml/2006/wordprocessingDrawing" xmlns:w10="urn:schemas-microsoft-com:office:word" xmlns:w="http://schemas.openxmlformats.org/wordprocessingml/2006/main" xmlns:w14="http://schemas.microsoft.com/office/word/2010/wordml" xmlns:w15="http://schemas.microsoft.com/office/word/2012/wordml" xmlns:w16cex="http://schemas.microsoft.com/office/word/2018/wordml/cex" xmlns:w16cid="http://schemas.microsoft.com/office/word/2016/wordml/cid" xmlns:w16="http://schemas.microsoft.com/office/word/2018/wordml" xmlns:w16du="http://schemas.microsoft.com/office/word/2023/wordml/word16du" xmlns:w16sdtdh="http://schemas.microsoft.com/office/word/2020/wordml/sdtdatahash" xmlns:w16se="http://schemas.microsoft.com/office/word/2015/wordml/symex" xmlns:wpg="http://schemas.microsoft.com/office/word/2010/wordprocessingGroup" xmlns:wpi="http://schemas.microsoft.com/office/word/2010/wordprocessingInk" xmlns:wne="http://schemas.microsoft.com/office/word/2006/wordml" xmlns:wps="http://schemas.microsoft.com/office/word/2010/wordprocessingShape" mc:Ignorable="w14 w15 w16se w16cid w16 w16cex w16sdtdh wp14">
+<w:numbering xmlns:wpc="http://schemas.microsoft.com/office/word/2010/wordprocessingCanvas" xmlns:cx="http://schemas.microsoft.com/office/drawing/2014/chartex" xmlns:mc="http://schemas.openxmlformats.org/markup-compatibility/2006" xmlns:o="urn:schemas-microsoft-com:office:office" xmlns:r="http://schemas.openxmlformats.org/officeDocument/2006/relationships" xmlns:m="http://schemas.openxmlformats.org/officeDocument/2006/math" xmlns:v="urn:schemas-microsoft-com:vml" xmlns:wp14="http://schemas.microsoft.com/office/word/2010/wordprocessingDrawing" xmlns:wp="http://schemas.openxmlformats.org/drawingml/2006/wordprocessingDrawing" xmlns:w10="urn:schemas-microsoft-com:office:word" xmlns:w="http://schemas.openxmlformats.org/wordprocessingml/2006/main" xmlns:w14="http://schemas.microsoft.com/office/word/2010/wordml" xmlns:w15="http://schemas.microsoft.com/office/word/2012/wordml" xmlns:w16se="http://schemas.microsoft.com/office/word/2015/wordml/symex" xmlns:wpg="http://schemas.microsoft.com/office/word/2010/wordprocessingGroup" xmlns:wpi="http://schemas.microsoft.com/office/word/2010/wordprocessingInk" xmlns:wne="http://schemas.microsoft.com/office/word/2006/wordml" xmlns:wps="http://schemas.microsoft.com/office/word/2010/wordprocessingShape" mc:Ignorable="w14 w15 w16se wp14">
   <w:abstractNum w:abstractNumId="0" w15:restartNumberingAfterBreak="0">
     <w:nsid w:val="13500F51"/>
     <w:multiLevelType w:val="multilevel"/>
@@ -2400,17 +2415,17 @@
       </w:rPr>
     </w:lvl>
   </w:abstractNum>
-  <w:num w:numId="1" w16cid:durableId="705182968">
+  <w:num w:numId="1">
     <w:abstractNumId w:val="0"/>
   </w:num>
-  <w:num w:numId="2" w16cid:durableId="45373661">
+  <w:num w:numId="2">
     <w:abstractNumId w:val="1"/>
   </w:num>
 </w:numbering>
 </file>
 
 <file path=word/styles.xml><?xml version="1.0" encoding="utf-8"?>
-<w:styles xmlns:mc="http://schemas.openxmlformats.org/markup-compatibility/2006" xmlns:r="http://schemas.openxmlformats.org/officeDocument/2006/relationships" xmlns:w="http://schemas.openxmlformats.org/wordprocessingml/2006/main" xmlns:w14="http://schemas.microsoft.com/office/word/2010/wordml" xmlns:w15="http://schemas.microsoft.com/office/word/2012/wordml" xmlns:w16cex="http://schemas.microsoft.com/office/word/2018/wordml/cex" xmlns:w16cid="http://schemas.microsoft.com/office/word/2016/wordml/cid" xmlns:w16="http://schemas.microsoft.com/office/word/2018/wordml" xmlns:w16sdtdh="http://schemas.microsoft.com/office/word/2020/wordml/sdtdatahash" xmlns:w16se="http://schemas.microsoft.com/office/word/2015/wordml/symex" mc:Ignorable="w14 w15 w16se w16cid w16 w16cex w16sdtdh">
+<w:styles xmlns:mc="http://schemas.openxmlformats.org/markup-compatibility/2006" xmlns:r="http://schemas.openxmlformats.org/officeDocument/2006/relationships" xmlns:w="http://schemas.openxmlformats.org/wordprocessingml/2006/main" xmlns:w14="http://schemas.microsoft.com/office/word/2010/wordml" xmlns:w15="http://schemas.microsoft.com/office/word/2012/wordml" xmlns:w16se="http://schemas.microsoft.com/office/word/2015/wordml/symex" mc:Ignorable="w14 w15 w16se">
   <w:docDefaults>
     <w:rPrDefault>
       <w:rPr>
@@ -2423,7 +2438,7 @@
     </w:rPrDefault>
     <w:pPrDefault/>
   </w:docDefaults>
-  <w:latentStyles w:defLockedState="0" w:defUIPriority="99" w:defSemiHidden="0" w:defUnhideWhenUsed="0" w:defQFormat="0" w:count="376">
+  <w:latentStyles w:defLockedState="0" w:defUIPriority="99" w:defSemiHidden="0" w:defUnhideWhenUsed="0" w:defQFormat="0" w:count="371">
     <w:lsdException w:name="Normal" w:uiPriority="0" w:qFormat="1"/>
     <w:lsdException w:name="heading 1" w:uiPriority="9" w:qFormat="1"/>
     <w:lsdException w:name="heading 2" w:semiHidden="1" w:uiPriority="9" w:unhideWhenUsed="1" w:qFormat="1"/>
@@ -2529,6 +2544,7 @@
     <w:lsdException w:name="HTML Sample" w:semiHidden="1" w:unhideWhenUsed="1"/>
     <w:lsdException w:name="HTML Typewriter" w:semiHidden="1" w:unhideWhenUsed="1"/>
     <w:lsdException w:name="HTML Variable" w:semiHidden="1" w:unhideWhenUsed="1"/>
+    <w:lsdException w:name="Normal Table" w:semiHidden="1" w:unhideWhenUsed="1"/>
     <w:lsdException w:name="annotation subject" w:semiHidden="1" w:unhideWhenUsed="1"/>
     <w:lsdException w:name="No List" w:semiHidden="1" w:unhideWhenUsed="1"/>
     <w:lsdException w:name="Outline List 1" w:semiHidden="1" w:unhideWhenUsed="1"/>
@@ -2571,8 +2587,11 @@
     <w:lsdException w:name="Table Contemporary" w:semiHidden="1" w:unhideWhenUsed="1"/>
     <w:lsdException w:name="Table Elegant" w:semiHidden="1" w:unhideWhenUsed="1"/>
     <w:lsdException w:name="Table Professional" w:semiHidden="1" w:unhideWhenUsed="1"/>
+    <w:lsdException w:name="Table Subtle 1" w:semiHidden="1" w:unhideWhenUsed="1"/>
     <w:lsdException w:name="Table Subtle 2" w:semiHidden="1" w:unhideWhenUsed="1"/>
     <w:lsdException w:name="Table Web 1" w:semiHidden="1" w:unhideWhenUsed="1"/>
+    <w:lsdException w:name="Table Web 2" w:semiHidden="1" w:unhideWhenUsed="1"/>
+    <w:lsdException w:name="Table Web 3" w:semiHidden="1" w:unhideWhenUsed="1"/>
     <w:lsdException w:name="Balloon Text" w:semiHidden="1" w:unhideWhenUsed="1"/>
     <w:lsdException w:name="Table Grid" w:uiPriority="39"/>
     <w:lsdException w:name="Table Theme" w:semiHidden="1" w:unhideWhenUsed="1"/>
@@ -2791,13 +2810,8 @@
     <w:lsdException w:name="List Table 5 Dark Accent 6" w:uiPriority="50"/>
     <w:lsdException w:name="List Table 6 Colorful Accent 6" w:uiPriority="51"/>
     <w:lsdException w:name="List Table 7 Colorful Accent 6" w:uiPriority="52"/>
-    <w:lsdException w:name="Mention" w:semiHidden="1" w:unhideWhenUsed="1"/>
-    <w:lsdException w:name="Smart Hyperlink" w:semiHidden="1" w:unhideWhenUsed="1"/>
-    <w:lsdException w:name="Hashtag" w:semiHidden="1" w:unhideWhenUsed="1"/>
-    <w:lsdException w:name="Unresolved Mention" w:semiHidden="1" w:unhideWhenUsed="1"/>
-    <w:lsdException w:name="Smart Link" w:semiHidden="1" w:unhideWhenUsed="1"/>
   </w:latentStyles>
-  <w:style w:type="paragraph" w:default="1" w:styleId="Normal">
+  <w:style w:type="paragraph" w:default="1" w:styleId="a">
     <w:name w:val="Normal"/>
     <w:qFormat/>
     <w:rsid w:val="00F064A2"/>
@@ -2806,13 +2820,13 @@
       <w:jc w:val="both"/>
     </w:pPr>
   </w:style>
-  <w:style w:type="character" w:default="1" w:styleId="DefaultParagraphFont">
+  <w:style w:type="character" w:default="1" w:styleId="a0">
     <w:name w:val="Default Paragraph Font"/>
     <w:uiPriority w:val="1"/>
     <w:semiHidden/>
     <w:unhideWhenUsed/>
   </w:style>
-  <w:style w:type="table" w:default="1" w:styleId="TableNormal">
+  <w:style w:type="table" w:default="1" w:styleId="a1">
     <w:name w:val="Normal Table"/>
     <w:uiPriority w:val="99"/>
     <w:semiHidden/>
@@ -2827,15 +2841,15 @@
       </w:tblCellMar>
     </w:tblPr>
   </w:style>
-  <w:style w:type="numbering" w:default="1" w:styleId="NoList">
+  <w:style w:type="numbering" w:default="1" w:styleId="a2">
     <w:name w:val="No List"/>
     <w:uiPriority w:val="99"/>
     <w:semiHidden/>
     <w:unhideWhenUsed/>
   </w:style>
-  <w:style w:type="character" w:styleId="HTMLCode">
+  <w:style w:type="character" w:styleId="HTML">
     <w:name w:val="HTML Code"/>
-    <w:basedOn w:val="DefaultParagraphFont"/>
+    <w:basedOn w:val="a0"/>
     <w:uiPriority w:val="99"/>
     <w:semiHidden/>
     <w:unhideWhenUsed/>
@@ -2846,9 +2860,9 @@
       <w:szCs w:val="24"/>
     </w:rPr>
   </w:style>
-  <w:style w:type="paragraph" w:styleId="ListParagraph">
+  <w:style w:type="paragraph" w:styleId="a3">
     <w:name w:val="List Paragraph"/>
-    <w:basedOn w:val="Normal"/>
+    <w:basedOn w:val="a"/>
     <w:uiPriority w:val="34"/>
     <w:qFormat/>
     <w:rsid w:val="00883AD0"/>

</xml_diff>